<commit_message>
feat(export docs  phu luc bang)
</commit_message>
<xml_diff>
--- a/kma_mm/kma_be/src/exports/phulucbang/phu_luc_bang_diem_sinh_vien_2.docx
+++ b/kma_mm/kma_be/src/exports/phulucbang/phu_luc_bang_diem_sinh_vien_2.docx
@@ -148,10 +148,17 @@
     </w:p>
     <w:p>
       <w:pPr>
-        <w:pStyle w:val="Heading1"/>
-        <w:spacing w:after="100"/>
+        <w:spacing w:after="50"/>
       </w:pPr>
       <w:r>
+        <w:rPr>
+          <w:b/>
+          <w:bCs/>
+          <w:sz w:val="24"/>
+          <w:szCs w:val="24"/>
+          <w:rFonts w:ascii="Times New Roman" w:cs="Times New Roman" w:eastAsia="Times New Roman" w:hAnsi="Times New Roman"/>
+        </w:rPr>
+        <w:br/>
         <w:t xml:space="preserve">I. Thông tin chung</w:t>
       </w:r>
     </w:p>
@@ -470,14 +477,18 @@
     </w:tbl>
     <w:p>
       <w:pPr>
-        <w:pStyle w:val="Heading1"/>
-        <w:spacing w:after="100"/>
+        <w:spacing w:after="50"/>
       </w:pPr>
       <w:r>
+        <w:rPr>
+          <w:b/>
+          <w:bCs/>
+          <w:sz w:val="24"/>
+          <w:szCs w:val="24"/>
+          <w:rFonts w:ascii="Times New Roman" w:cs="Times New Roman" w:eastAsia="Times New Roman" w:hAnsi="Times New Roman"/>
+        </w:rPr>
+        <w:br/>
         <w:t xml:space="preserve">II. Kết quả đào tạo</w:t>
-      </w:r>
-      <w:r>
-        <w:br/>
       </w:r>
     </w:p>
     <w:tbl>
@@ -532,6 +543,7 @@
                     <w:bottom w:type="dxa" w:w="0"/>
                     <w:right w:type="dxa" w:w="50"/>
                   </w:tcMar>
+                  <w:vAlign w:val="center"/>
                 </w:tcPr>
                 <w:p>
                   <w:pPr>
@@ -551,14 +563,9 @@
               </w:tc>
               <w:tc>
                 <w:tcPr>
-                  <w:tcW w:type="dxa" w:w="3000"/>
+                  <w:tcW w:type="dxa" w:w="50000"/>
                   <w:vMerge w:val="restart"/>
-                  <w:tcMar>
-                    <w:top w:type="dxa" w:w="100"/>
-                    <w:left w:type="dxa" w:w="50"/>
-                    <w:bottom w:type="dxa" w:w="0"/>
-                    <w:right w:type="dxa" w:w="50"/>
-                  </w:tcMar>
+                  <w:vAlign w:val="center"/>
                 </w:tcPr>
                 <w:p>
                   <w:pPr>
@@ -579,12 +586,7 @@
               <w:tc>
                 <w:tcPr>
                   <w:vMerge w:val="restart"/>
-                  <w:tcMar>
-                    <w:top w:type="dxa" w:w="100"/>
-                    <w:left w:type="dxa" w:w="50"/>
-                    <w:bottom w:type="dxa" w:w="0"/>
-                    <w:right w:type="dxa" w:w="50"/>
-                  </w:tcMar>
+                  <w:vAlign w:val="center"/>
                 </w:tcPr>
                 <w:p>
                   <w:pPr>
@@ -605,6 +607,7 @@
               <w:tc>
                 <w:tcPr>
                   <w:gridSpan w:val="2"/>
+                  <w:vAlign w:val="center"/>
                 </w:tcPr>
                 <w:p>
                   <w:pPr>
@@ -625,12 +628,7 @@
               <w:tc>
                 <w:tcPr>
                   <w:vMerge w:val="restart"/>
-                  <w:tcMar>
-                    <w:top w:type="dxa" w:w="100"/>
-                    <w:left w:type="dxa" w:w="50"/>
-                    <w:bottom w:type="dxa" w:w="0"/>
-                    <w:right w:type="dxa" w:w="50"/>
-                  </w:tcMar>
+                  <w:vAlign w:val="center"/>
                 </w:tcPr>
                 <w:p>
                   <w:pPr>
@@ -650,6 +648,9 @@
               </w:tc>
             </w:tr>
             <w:tr>
+              <w:trPr>
+                <w:tblHeader/>
+              </w:trPr>
               <w:tc>
                 <w:tcPr>
                   <w:vMerge w:val="continue"/>
@@ -743,7 +744,7 @@
               </w:tc>
               <w:tc>
                 <w:tcPr>
-                  <w:tcW w:type="dxa" w:w="3000"/>
+                  <w:tcW w:type="dxa" w:w="9000"/>
                   <w:tcMar>
                     <w:top w:type="dxa" w:w="50"/>
                     <w:left w:type="dxa" w:w="50"/>
@@ -761,7 +762,7 @@
                       <w:szCs w:val="20"/>
                       <w:rFonts w:ascii="Times New Roman" w:cs="Times New Roman" w:eastAsia="Times New Roman" w:hAnsi="Times New Roman"/>
                     </w:rPr>
-                    <w:t xml:space="default"/>
+                    <w:t xml:space="preserve"/>
                   </w:r>
                 </w:p>
               </w:tc>
@@ -844,7 +845,7 @@
               </w:tc>
               <w:tc>
                 <w:tcPr>
-                  <w:tcW w:type="dxa" w:w="3000"/>
+                  <w:tcW w:type="dxa" w:w="9000"/>
                   <w:tcMar>
                     <w:top w:type="dxa" w:w="50"/>
                     <w:left w:type="dxa" w:w="50"/>
@@ -862,7 +863,7 @@
                       <w:szCs w:val="20"/>
                       <w:rFonts w:ascii="Times New Roman" w:cs="Times New Roman" w:eastAsia="Times New Roman" w:hAnsi="Times New Roman"/>
                     </w:rPr>
-                    <w:t xml:space="default"/>
+                    <w:t xml:space="preserve"/>
                   </w:r>
                 </w:p>
               </w:tc>
@@ -945,7 +946,7 @@
               </w:tc>
               <w:tc>
                 <w:tcPr>
-                  <w:tcW w:type="dxa" w:w="3000"/>
+                  <w:tcW w:type="dxa" w:w="9000"/>
                   <w:tcMar>
                     <w:top w:type="dxa" w:w="50"/>
                     <w:left w:type="dxa" w:w="50"/>
@@ -963,7 +964,7 @@
                       <w:szCs w:val="20"/>
                       <w:rFonts w:ascii="Times New Roman" w:cs="Times New Roman" w:eastAsia="Times New Roman" w:hAnsi="Times New Roman"/>
                     </w:rPr>
-                    <w:t xml:space="default"/>
+                    <w:t xml:space="preserve"/>
                   </w:r>
                 </w:p>
               </w:tc>
@@ -1046,7 +1047,7 @@
               </w:tc>
               <w:tc>
                 <w:tcPr>
-                  <w:tcW w:type="dxa" w:w="3000"/>
+                  <w:tcW w:type="dxa" w:w="9000"/>
                   <w:tcMar>
                     <w:top w:type="dxa" w:w="50"/>
                     <w:left w:type="dxa" w:w="50"/>
@@ -1064,7 +1065,7 @@
                       <w:szCs w:val="20"/>
                       <w:rFonts w:ascii="Times New Roman" w:cs="Times New Roman" w:eastAsia="Times New Roman" w:hAnsi="Times New Roman"/>
                     </w:rPr>
-                    <w:t xml:space="default"/>
+                    <w:t xml:space="preserve"/>
                   </w:r>
                 </w:p>
               </w:tc>
@@ -1147,7 +1148,7 @@
               </w:tc>
               <w:tc>
                 <w:tcPr>
-                  <w:tcW w:type="dxa" w:w="3000"/>
+                  <w:tcW w:type="dxa" w:w="9000"/>
                   <w:tcMar>
                     <w:top w:type="dxa" w:w="50"/>
                     <w:left w:type="dxa" w:w="50"/>
@@ -1165,7 +1166,7 @@
                       <w:szCs w:val="20"/>
                       <w:rFonts w:ascii="Times New Roman" w:cs="Times New Roman" w:eastAsia="Times New Roman" w:hAnsi="Times New Roman"/>
                     </w:rPr>
-                    <w:t xml:space="default"/>
+                    <w:t xml:space="preserve"/>
                   </w:r>
                 </w:p>
               </w:tc>
@@ -1248,7 +1249,7 @@
               </w:tc>
               <w:tc>
                 <w:tcPr>
-                  <w:tcW w:type="dxa" w:w="3000"/>
+                  <w:tcW w:type="dxa" w:w="9000"/>
                   <w:tcMar>
                     <w:top w:type="dxa" w:w="50"/>
                     <w:left w:type="dxa" w:w="50"/>
@@ -1266,7 +1267,7 @@
                       <w:szCs w:val="20"/>
                       <w:rFonts w:ascii="Times New Roman" w:cs="Times New Roman" w:eastAsia="Times New Roman" w:hAnsi="Times New Roman"/>
                     </w:rPr>
-                    <w:t xml:space="default"/>
+                    <w:t xml:space="preserve"/>
                   </w:r>
                 </w:p>
               </w:tc>
@@ -1349,7 +1350,7 @@
               </w:tc>
               <w:tc>
                 <w:tcPr>
-                  <w:tcW w:type="dxa" w:w="3000"/>
+                  <w:tcW w:type="dxa" w:w="9000"/>
                   <w:tcMar>
                     <w:top w:type="dxa" w:w="50"/>
                     <w:left w:type="dxa" w:w="50"/>
@@ -1367,7 +1368,7 @@
                       <w:szCs w:val="20"/>
                       <w:rFonts w:ascii="Times New Roman" w:cs="Times New Roman" w:eastAsia="Times New Roman" w:hAnsi="Times New Roman"/>
                     </w:rPr>
-                    <w:t xml:space="default"/>
+                    <w:t xml:space="preserve"/>
                   </w:r>
                 </w:p>
               </w:tc>
@@ -1450,7 +1451,7 @@
               </w:tc>
               <w:tc>
                 <w:tcPr>
-                  <w:tcW w:type="dxa" w:w="3000"/>
+                  <w:tcW w:type="dxa" w:w="9000"/>
                   <w:tcMar>
                     <w:top w:type="dxa" w:w="50"/>
                     <w:left w:type="dxa" w:w="50"/>
@@ -1468,7 +1469,7 @@
                       <w:szCs w:val="20"/>
                       <w:rFonts w:ascii="Times New Roman" w:cs="Times New Roman" w:eastAsia="Times New Roman" w:hAnsi="Times New Roman"/>
                     </w:rPr>
-                    <w:t xml:space="default"/>
+                    <w:t xml:space="preserve"/>
                   </w:r>
                 </w:p>
               </w:tc>
@@ -1551,7 +1552,7 @@
               </w:tc>
               <w:tc>
                 <w:tcPr>
-                  <w:tcW w:type="dxa" w:w="3000"/>
+                  <w:tcW w:type="dxa" w:w="9000"/>
                   <w:tcMar>
                     <w:top w:type="dxa" w:w="50"/>
                     <w:left w:type="dxa" w:w="50"/>
@@ -1569,7 +1570,7 @@
                       <w:szCs w:val="20"/>
                       <w:rFonts w:ascii="Times New Roman" w:cs="Times New Roman" w:eastAsia="Times New Roman" w:hAnsi="Times New Roman"/>
                     </w:rPr>
-                    <w:t xml:space="default"/>
+                    <w:t xml:space="preserve"/>
                   </w:r>
                 </w:p>
               </w:tc>
@@ -1652,7 +1653,7 @@
               </w:tc>
               <w:tc>
                 <w:tcPr>
-                  <w:tcW w:type="dxa" w:w="3000"/>
+                  <w:tcW w:type="dxa" w:w="9000"/>
                   <w:tcMar>
                     <w:top w:type="dxa" w:w="50"/>
                     <w:left w:type="dxa" w:w="50"/>
@@ -1670,7 +1671,7 @@
                       <w:szCs w:val="20"/>
                       <w:rFonts w:ascii="Times New Roman" w:cs="Times New Roman" w:eastAsia="Times New Roman" w:hAnsi="Times New Roman"/>
                     </w:rPr>
-                    <w:t xml:space="default"/>
+                    <w:t xml:space="preserve"/>
                   </w:r>
                 </w:p>
               </w:tc>
@@ -1753,7 +1754,7 @@
               </w:tc>
               <w:tc>
                 <w:tcPr>
-                  <w:tcW w:type="dxa" w:w="3000"/>
+                  <w:tcW w:type="dxa" w:w="9000"/>
                   <w:tcMar>
                     <w:top w:type="dxa" w:w="50"/>
                     <w:left w:type="dxa" w:w="50"/>
@@ -1771,7 +1772,7 @@
                       <w:szCs w:val="20"/>
                       <w:rFonts w:ascii="Times New Roman" w:cs="Times New Roman" w:eastAsia="Times New Roman" w:hAnsi="Times New Roman"/>
                     </w:rPr>
-                    <w:t xml:space="default"/>
+                    <w:t xml:space="preserve"/>
                   </w:r>
                 </w:p>
               </w:tc>
@@ -1854,7 +1855,7 @@
               </w:tc>
               <w:tc>
                 <w:tcPr>
-                  <w:tcW w:type="dxa" w:w="3000"/>
+                  <w:tcW w:type="dxa" w:w="9000"/>
                   <w:tcMar>
                     <w:top w:type="dxa" w:w="50"/>
                     <w:left w:type="dxa" w:w="50"/>
@@ -1872,7 +1873,7 @@
                       <w:szCs w:val="20"/>
                       <w:rFonts w:ascii="Times New Roman" w:cs="Times New Roman" w:eastAsia="Times New Roman" w:hAnsi="Times New Roman"/>
                     </w:rPr>
-                    <w:t xml:space="default"/>
+                    <w:t xml:space="preserve"/>
                   </w:r>
                 </w:p>
               </w:tc>
@@ -1955,7 +1956,7 @@
               </w:tc>
               <w:tc>
                 <w:tcPr>
-                  <w:tcW w:type="dxa" w:w="3000"/>
+                  <w:tcW w:type="dxa" w:w="9000"/>
                   <w:tcMar>
                     <w:top w:type="dxa" w:w="50"/>
                     <w:left w:type="dxa" w:w="50"/>
@@ -1973,7 +1974,7 @@
                       <w:szCs w:val="20"/>
                       <w:rFonts w:ascii="Times New Roman" w:cs="Times New Roman" w:eastAsia="Times New Roman" w:hAnsi="Times New Roman"/>
                     </w:rPr>
-                    <w:t xml:space="default"/>
+                    <w:t xml:space="preserve"/>
                   </w:r>
                 </w:p>
               </w:tc>
@@ -2056,7 +2057,7 @@
               </w:tc>
               <w:tc>
                 <w:tcPr>
-                  <w:tcW w:type="dxa" w:w="3000"/>
+                  <w:tcW w:type="dxa" w:w="9000"/>
                   <w:tcMar>
                     <w:top w:type="dxa" w:w="50"/>
                     <w:left w:type="dxa" w:w="50"/>
@@ -2074,7 +2075,7 @@
                       <w:szCs w:val="20"/>
                       <w:rFonts w:ascii="Times New Roman" w:cs="Times New Roman" w:eastAsia="Times New Roman" w:hAnsi="Times New Roman"/>
                     </w:rPr>
-                    <w:t xml:space="default"/>
+                    <w:t xml:space="preserve"/>
                   </w:r>
                 </w:p>
               </w:tc>
@@ -2157,7 +2158,7 @@
               </w:tc>
               <w:tc>
                 <w:tcPr>
-                  <w:tcW w:type="dxa" w:w="3000"/>
+                  <w:tcW w:type="dxa" w:w="9000"/>
                   <w:tcMar>
                     <w:top w:type="dxa" w:w="50"/>
                     <w:left w:type="dxa" w:w="50"/>
@@ -2175,7 +2176,7 @@
                       <w:szCs w:val="20"/>
                       <w:rFonts w:ascii="Times New Roman" w:cs="Times New Roman" w:eastAsia="Times New Roman" w:hAnsi="Times New Roman"/>
                     </w:rPr>
-                    <w:t xml:space="default"/>
+                    <w:t xml:space="preserve"/>
                   </w:r>
                 </w:p>
               </w:tc>
@@ -2258,7 +2259,7 @@
               </w:tc>
               <w:tc>
                 <w:tcPr>
-                  <w:tcW w:type="dxa" w:w="3000"/>
+                  <w:tcW w:type="dxa" w:w="9000"/>
                   <w:tcMar>
                     <w:top w:type="dxa" w:w="50"/>
                     <w:left w:type="dxa" w:w="50"/>
@@ -2276,7 +2277,7 @@
                       <w:szCs w:val="20"/>
                       <w:rFonts w:ascii="Times New Roman" w:cs="Times New Roman" w:eastAsia="Times New Roman" w:hAnsi="Times New Roman"/>
                     </w:rPr>
-                    <w:t xml:space="default"/>
+                    <w:t xml:space="preserve"/>
                   </w:r>
                 </w:p>
               </w:tc>
@@ -2359,7 +2360,7 @@
               </w:tc>
               <w:tc>
                 <w:tcPr>
-                  <w:tcW w:type="dxa" w:w="3000"/>
+                  <w:tcW w:type="dxa" w:w="9000"/>
                   <w:tcMar>
                     <w:top w:type="dxa" w:w="50"/>
                     <w:left w:type="dxa" w:w="50"/>
@@ -2377,7 +2378,7 @@
                       <w:szCs w:val="20"/>
                       <w:rFonts w:ascii="Times New Roman" w:cs="Times New Roman" w:eastAsia="Times New Roman" w:hAnsi="Times New Roman"/>
                     </w:rPr>
-                    <w:t xml:space="default"/>
+                    <w:t xml:space="preserve"/>
                   </w:r>
                 </w:p>
               </w:tc>
@@ -2460,7 +2461,7 @@
               </w:tc>
               <w:tc>
                 <w:tcPr>
-                  <w:tcW w:type="dxa" w:w="3000"/>
+                  <w:tcW w:type="dxa" w:w="9000"/>
                   <w:tcMar>
                     <w:top w:type="dxa" w:w="50"/>
                     <w:left w:type="dxa" w:w="50"/>
@@ -2478,7 +2479,7 @@
                       <w:szCs w:val="20"/>
                       <w:rFonts w:ascii="Times New Roman" w:cs="Times New Roman" w:eastAsia="Times New Roman" w:hAnsi="Times New Roman"/>
                     </w:rPr>
-                    <w:t xml:space="default"/>
+                    <w:t xml:space="preserve"/>
                   </w:r>
                 </w:p>
               </w:tc>
@@ -2561,7 +2562,7 @@
               </w:tc>
               <w:tc>
                 <w:tcPr>
-                  <w:tcW w:type="dxa" w:w="3000"/>
+                  <w:tcW w:type="dxa" w:w="9000"/>
                   <w:tcMar>
                     <w:top w:type="dxa" w:w="50"/>
                     <w:left w:type="dxa" w:w="50"/>
@@ -2579,7 +2580,7 @@
                       <w:szCs w:val="20"/>
                       <w:rFonts w:ascii="Times New Roman" w:cs="Times New Roman" w:eastAsia="Times New Roman" w:hAnsi="Times New Roman"/>
                     </w:rPr>
-                    <w:t xml:space="default"/>
+                    <w:t xml:space="preserve"/>
                   </w:r>
                 </w:p>
               </w:tc>
@@ -2662,7 +2663,7 @@
               </w:tc>
               <w:tc>
                 <w:tcPr>
-                  <w:tcW w:type="dxa" w:w="3000"/>
+                  <w:tcW w:type="dxa" w:w="9000"/>
                   <w:tcMar>
                     <w:top w:type="dxa" w:w="50"/>
                     <w:left w:type="dxa" w:w="50"/>
@@ -2680,7 +2681,7 @@
                       <w:szCs w:val="20"/>
                       <w:rFonts w:ascii="Times New Roman" w:cs="Times New Roman" w:eastAsia="Times New Roman" w:hAnsi="Times New Roman"/>
                     </w:rPr>
-                    <w:t xml:space="default"/>
+                    <w:t xml:space="preserve"/>
                   </w:r>
                 </w:p>
               </w:tc>
@@ -2763,7 +2764,7 @@
               </w:tc>
               <w:tc>
                 <w:tcPr>
-                  <w:tcW w:type="dxa" w:w="3000"/>
+                  <w:tcW w:type="dxa" w:w="9000"/>
                   <w:tcMar>
                     <w:top w:type="dxa" w:w="50"/>
                     <w:left w:type="dxa" w:w="50"/>
@@ -2781,7 +2782,7 @@
                       <w:szCs w:val="20"/>
                       <w:rFonts w:ascii="Times New Roman" w:cs="Times New Roman" w:eastAsia="Times New Roman" w:hAnsi="Times New Roman"/>
                     </w:rPr>
-                    <w:t xml:space="default"/>
+                    <w:t xml:space="preserve"/>
                   </w:r>
                 </w:p>
               </w:tc>
@@ -2864,7 +2865,7 @@
               </w:tc>
               <w:tc>
                 <w:tcPr>
-                  <w:tcW w:type="dxa" w:w="3000"/>
+                  <w:tcW w:type="dxa" w:w="9000"/>
                   <w:tcMar>
                     <w:top w:type="dxa" w:w="50"/>
                     <w:left w:type="dxa" w:w="50"/>
@@ -2882,7 +2883,7 @@
                       <w:szCs w:val="20"/>
                       <w:rFonts w:ascii="Times New Roman" w:cs="Times New Roman" w:eastAsia="Times New Roman" w:hAnsi="Times New Roman"/>
                     </w:rPr>
-                    <w:t xml:space="default"/>
+                    <w:t xml:space="preserve"/>
                   </w:r>
                 </w:p>
               </w:tc>
@@ -2965,7 +2966,7 @@
               </w:tc>
               <w:tc>
                 <w:tcPr>
-                  <w:tcW w:type="dxa" w:w="3000"/>
+                  <w:tcW w:type="dxa" w:w="9000"/>
                   <w:tcMar>
                     <w:top w:type="dxa" w:w="50"/>
                     <w:left w:type="dxa" w:w="50"/>
@@ -2983,7 +2984,7 @@
                       <w:szCs w:val="20"/>
                       <w:rFonts w:ascii="Times New Roman" w:cs="Times New Roman" w:eastAsia="Times New Roman" w:hAnsi="Times New Roman"/>
                     </w:rPr>
-                    <w:t xml:space="default"/>
+                    <w:t xml:space="preserve"/>
                   </w:r>
                 </w:p>
               </w:tc>
@@ -3066,7 +3067,7 @@
               </w:tc>
               <w:tc>
                 <w:tcPr>
-                  <w:tcW w:type="dxa" w:w="3000"/>
+                  <w:tcW w:type="dxa" w:w="9000"/>
                   <w:tcMar>
                     <w:top w:type="dxa" w:w="50"/>
                     <w:left w:type="dxa" w:w="50"/>
@@ -3084,7 +3085,7 @@
                       <w:szCs w:val="20"/>
                       <w:rFonts w:ascii="Times New Roman" w:cs="Times New Roman" w:eastAsia="Times New Roman" w:hAnsi="Times New Roman"/>
                     </w:rPr>
-                    <w:t xml:space="default"/>
+                    <w:t xml:space="preserve"/>
                   </w:r>
                 </w:p>
               </w:tc>
@@ -3167,7 +3168,7 @@
               </w:tc>
               <w:tc>
                 <w:tcPr>
-                  <w:tcW w:type="dxa" w:w="3000"/>
+                  <w:tcW w:type="dxa" w:w="9000"/>
                   <w:tcMar>
                     <w:top w:type="dxa" w:w="50"/>
                     <w:left w:type="dxa" w:w="50"/>
@@ -3185,7 +3186,7 @@
                       <w:szCs w:val="20"/>
                       <w:rFonts w:ascii="Times New Roman" w:cs="Times New Roman" w:eastAsia="Times New Roman" w:hAnsi="Times New Roman"/>
                     </w:rPr>
-                    <w:t xml:space="default"/>
+                    <w:t xml:space="preserve"/>
                   </w:r>
                 </w:p>
               </w:tc>
@@ -3281,6 +3282,7 @@
                     <w:bottom w:type="dxa" w:w="0"/>
                     <w:right w:type="dxa" w:w="50"/>
                   </w:tcMar>
+                  <w:vAlign w:val="center"/>
                 </w:tcPr>
                 <w:p>
                   <w:pPr>
@@ -3300,14 +3302,9 @@
               </w:tc>
               <w:tc>
                 <w:tcPr>
-                  <w:tcW w:type="dxa" w:w="3000"/>
+                  <w:tcW w:type="dxa" w:w="50000"/>
                   <w:vMerge w:val="restart"/>
-                  <w:tcMar>
-                    <w:top w:type="dxa" w:w="100"/>
-                    <w:left w:type="dxa" w:w="50"/>
-                    <w:bottom w:type="dxa" w:w="0"/>
-                    <w:right w:type="dxa" w:w="50"/>
-                  </w:tcMar>
+                  <w:vAlign w:val="center"/>
                 </w:tcPr>
                 <w:p>
                   <w:pPr>
@@ -3328,12 +3325,7 @@
               <w:tc>
                 <w:tcPr>
                   <w:vMerge w:val="restart"/>
-                  <w:tcMar>
-                    <w:top w:type="dxa" w:w="100"/>
-                    <w:left w:type="dxa" w:w="50"/>
-                    <w:bottom w:type="dxa" w:w="0"/>
-                    <w:right w:type="dxa" w:w="50"/>
-                  </w:tcMar>
+                  <w:vAlign w:val="center"/>
                 </w:tcPr>
                 <w:p>
                   <w:pPr>
@@ -3354,6 +3346,7 @@
               <w:tc>
                 <w:tcPr>
                   <w:gridSpan w:val="2"/>
+                  <w:vAlign w:val="center"/>
                 </w:tcPr>
                 <w:p>
                   <w:pPr>
@@ -3374,12 +3367,7 @@
               <w:tc>
                 <w:tcPr>
                   <w:vMerge w:val="restart"/>
-                  <w:tcMar>
-                    <w:top w:type="dxa" w:w="100"/>
-                    <w:left w:type="dxa" w:w="50"/>
-                    <w:bottom w:type="dxa" w:w="0"/>
-                    <w:right w:type="dxa" w:w="50"/>
-                  </w:tcMar>
+                  <w:vAlign w:val="center"/>
                 </w:tcPr>
                 <w:p>
                   <w:pPr>
@@ -3399,6 +3387,9 @@
               </w:tc>
             </w:tr>
             <w:tr>
+              <w:trPr>
+                <w:tblHeader/>
+              </w:trPr>
               <w:tc>
                 <w:tcPr>
                   <w:vMerge w:val="continue"/>
@@ -3492,7 +3483,7 @@
               </w:tc>
               <w:tc>
                 <w:tcPr>
-                  <w:tcW w:type="dxa" w:w="3000"/>
+                  <w:tcW w:type="dxa" w:w="9000"/>
                   <w:tcMar>
                     <w:top w:type="dxa" w:w="50"/>
                     <w:left w:type="dxa" w:w="50"/>
@@ -3510,7 +3501,7 @@
                       <w:szCs w:val="20"/>
                       <w:rFonts w:ascii="Times New Roman" w:cs="Times New Roman" w:eastAsia="Times New Roman" w:hAnsi="Times New Roman"/>
                     </w:rPr>
-                    <w:t xml:space="default"/>
+                    <w:t xml:space="preserve"/>
                   </w:r>
                 </w:p>
               </w:tc>
@@ -3593,7 +3584,7 @@
               </w:tc>
               <w:tc>
                 <w:tcPr>
-                  <w:tcW w:type="dxa" w:w="3000"/>
+                  <w:tcW w:type="dxa" w:w="9000"/>
                   <w:tcMar>
                     <w:top w:type="dxa" w:w="50"/>
                     <w:left w:type="dxa" w:w="50"/>
@@ -3611,7 +3602,7 @@
                       <w:szCs w:val="20"/>
                       <w:rFonts w:ascii="Times New Roman" w:cs="Times New Roman" w:eastAsia="Times New Roman" w:hAnsi="Times New Roman"/>
                     </w:rPr>
-                    <w:t xml:space="default"/>
+                    <w:t xml:space="preserve"/>
                   </w:r>
                 </w:p>
               </w:tc>
@@ -3694,7 +3685,7 @@
               </w:tc>
               <w:tc>
                 <w:tcPr>
-                  <w:tcW w:type="dxa" w:w="3000"/>
+                  <w:tcW w:type="dxa" w:w="9000"/>
                   <w:tcMar>
                     <w:top w:type="dxa" w:w="50"/>
                     <w:left w:type="dxa" w:w="50"/>
@@ -3712,7 +3703,7 @@
                       <w:szCs w:val="20"/>
                       <w:rFonts w:ascii="Times New Roman" w:cs="Times New Roman" w:eastAsia="Times New Roman" w:hAnsi="Times New Roman"/>
                     </w:rPr>
-                    <w:t xml:space="default"/>
+                    <w:t xml:space="preserve"/>
                   </w:r>
                 </w:p>
               </w:tc>
@@ -3795,7 +3786,7 @@
               </w:tc>
               <w:tc>
                 <w:tcPr>
-                  <w:tcW w:type="dxa" w:w="3000"/>
+                  <w:tcW w:type="dxa" w:w="9000"/>
                   <w:tcMar>
                     <w:top w:type="dxa" w:w="50"/>
                     <w:left w:type="dxa" w:w="50"/>
@@ -3813,7 +3804,7 @@
                       <w:szCs w:val="20"/>
                       <w:rFonts w:ascii="Times New Roman" w:cs="Times New Roman" w:eastAsia="Times New Roman" w:hAnsi="Times New Roman"/>
                     </w:rPr>
-                    <w:t xml:space="default"/>
+                    <w:t xml:space="preserve"/>
                   </w:r>
                 </w:p>
               </w:tc>
@@ -3896,7 +3887,7 @@
               </w:tc>
               <w:tc>
                 <w:tcPr>
-                  <w:tcW w:type="dxa" w:w="3000"/>
+                  <w:tcW w:type="dxa" w:w="9000"/>
                   <w:tcMar>
                     <w:top w:type="dxa" w:w="50"/>
                     <w:left w:type="dxa" w:w="50"/>
@@ -3914,7 +3905,7 @@
                       <w:szCs w:val="20"/>
                       <w:rFonts w:ascii="Times New Roman" w:cs="Times New Roman" w:eastAsia="Times New Roman" w:hAnsi="Times New Roman"/>
                     </w:rPr>
-                    <w:t xml:space="default"/>
+                    <w:t xml:space="preserve"/>
                   </w:r>
                 </w:p>
               </w:tc>
@@ -3997,7 +3988,7 @@
               </w:tc>
               <w:tc>
                 <w:tcPr>
-                  <w:tcW w:type="dxa" w:w="3000"/>
+                  <w:tcW w:type="dxa" w:w="9000"/>
                   <w:tcMar>
                     <w:top w:type="dxa" w:w="50"/>
                     <w:left w:type="dxa" w:w="50"/>
@@ -4015,7 +4006,7 @@
                       <w:szCs w:val="20"/>
                       <w:rFonts w:ascii="Times New Roman" w:cs="Times New Roman" w:eastAsia="Times New Roman" w:hAnsi="Times New Roman"/>
                     </w:rPr>
-                    <w:t xml:space="default"/>
+                    <w:t xml:space="preserve"/>
                   </w:r>
                 </w:p>
               </w:tc>
@@ -4123,6 +4114,7 @@
                     <w:bottom w:type="dxa" w:w="0"/>
                     <w:right w:type="dxa" w:w="50"/>
                   </w:tcMar>
+                  <w:vAlign w:val="center"/>
                 </w:tcPr>
                 <w:p>
                   <w:pPr>
@@ -4142,14 +4134,9 @@
               </w:tc>
               <w:tc>
                 <w:tcPr>
-                  <w:tcW w:type="dxa" w:w="3000"/>
+                  <w:tcW w:type="dxa" w:w="50000"/>
                   <w:vMerge w:val="restart"/>
-                  <w:tcMar>
-                    <w:top w:type="dxa" w:w="100"/>
-                    <w:left w:type="dxa" w:w="50"/>
-                    <w:bottom w:type="dxa" w:w="0"/>
-                    <w:right w:type="dxa" w:w="50"/>
-                  </w:tcMar>
+                  <w:vAlign w:val="center"/>
                 </w:tcPr>
                 <w:p>
                   <w:pPr>
@@ -4170,12 +4157,7 @@
               <w:tc>
                 <w:tcPr>
                   <w:vMerge w:val="restart"/>
-                  <w:tcMar>
-                    <w:top w:type="dxa" w:w="100"/>
-                    <w:left w:type="dxa" w:w="50"/>
-                    <w:bottom w:type="dxa" w:w="0"/>
-                    <w:right w:type="dxa" w:w="50"/>
-                  </w:tcMar>
+                  <w:vAlign w:val="center"/>
                 </w:tcPr>
                 <w:p>
                   <w:pPr>
@@ -4196,6 +4178,7 @@
               <w:tc>
                 <w:tcPr>
                   <w:gridSpan w:val="2"/>
+                  <w:vAlign w:val="center"/>
                 </w:tcPr>
                 <w:p>
                   <w:pPr>
@@ -4216,12 +4199,7 @@
               <w:tc>
                 <w:tcPr>
                   <w:vMerge w:val="restart"/>
-                  <w:tcMar>
-                    <w:top w:type="dxa" w:w="100"/>
-                    <w:left w:type="dxa" w:w="50"/>
-                    <w:bottom w:type="dxa" w:w="0"/>
-                    <w:right w:type="dxa" w:w="50"/>
-                  </w:tcMar>
+                  <w:vAlign w:val="center"/>
                 </w:tcPr>
                 <w:p>
                   <w:pPr>
@@ -4241,6 +4219,9 @@
               </w:tc>
             </w:tr>
             <w:tr>
+              <w:trPr>
+                <w:tblHeader/>
+              </w:trPr>
               <w:tc>
                 <w:tcPr>
                   <w:vMerge w:val="continue"/>
@@ -4334,7 +4315,7 @@
               </w:tc>
               <w:tc>
                 <w:tcPr>
-                  <w:tcW w:type="dxa" w:w="3000"/>
+                  <w:tcW w:type="dxa" w:w="9000"/>
                   <w:tcMar>
                     <w:top w:type="dxa" w:w="50"/>
                     <w:left w:type="dxa" w:w="50"/>
@@ -4352,7 +4333,7 @@
                       <w:szCs w:val="20"/>
                       <w:rFonts w:ascii="Times New Roman" w:cs="Times New Roman" w:eastAsia="Times New Roman" w:hAnsi="Times New Roman"/>
                     </w:rPr>
-                    <w:t xml:space="default"/>
+                    <w:t xml:space="preserve"/>
                   </w:r>
                 </w:p>
               </w:tc>
@@ -4435,7 +4416,7 @@
               </w:tc>
               <w:tc>
                 <w:tcPr>
-                  <w:tcW w:type="dxa" w:w="3000"/>
+                  <w:tcW w:type="dxa" w:w="9000"/>
                   <w:tcMar>
                     <w:top w:type="dxa" w:w="50"/>
                     <w:left w:type="dxa" w:w="50"/>
@@ -4453,7 +4434,7 @@
                       <w:szCs w:val="20"/>
                       <w:rFonts w:ascii="Times New Roman" w:cs="Times New Roman" w:eastAsia="Times New Roman" w:hAnsi="Times New Roman"/>
                     </w:rPr>
-                    <w:t xml:space="default"/>
+                    <w:t xml:space="preserve"/>
                   </w:r>
                 </w:p>
               </w:tc>
@@ -4536,7 +4517,7 @@
               </w:tc>
               <w:tc>
                 <w:tcPr>
-                  <w:tcW w:type="dxa" w:w="3000"/>
+                  <w:tcW w:type="dxa" w:w="9000"/>
                   <w:tcMar>
                     <w:top w:type="dxa" w:w="50"/>
                     <w:left w:type="dxa" w:w="50"/>
@@ -4554,7 +4535,7 @@
                       <w:szCs w:val="20"/>
                       <w:rFonts w:ascii="Times New Roman" w:cs="Times New Roman" w:eastAsia="Times New Roman" w:hAnsi="Times New Roman"/>
                     </w:rPr>
-                    <w:t xml:space="default"/>
+                    <w:t xml:space="preserve"/>
                   </w:r>
                 </w:p>
               </w:tc>
@@ -4637,7 +4618,7 @@
               </w:tc>
               <w:tc>
                 <w:tcPr>
-                  <w:tcW w:type="dxa" w:w="3000"/>
+                  <w:tcW w:type="dxa" w:w="9000"/>
                   <w:tcMar>
                     <w:top w:type="dxa" w:w="50"/>
                     <w:left w:type="dxa" w:w="50"/>
@@ -4655,7 +4636,7 @@
                       <w:szCs w:val="20"/>
                       <w:rFonts w:ascii="Times New Roman" w:cs="Times New Roman" w:eastAsia="Times New Roman" w:hAnsi="Times New Roman"/>
                     </w:rPr>
-                    <w:t xml:space="default"/>
+                    <w:t xml:space="preserve"/>
                   </w:r>
                 </w:p>
               </w:tc>
@@ -4738,7 +4719,7 @@
               </w:tc>
               <w:tc>
                 <w:tcPr>
-                  <w:tcW w:type="dxa" w:w="3000"/>
+                  <w:tcW w:type="dxa" w:w="9000"/>
                   <w:tcMar>
                     <w:top w:type="dxa" w:w="50"/>
                     <w:left w:type="dxa" w:w="50"/>
@@ -4756,7 +4737,7 @@
                       <w:szCs w:val="20"/>
                       <w:rFonts w:ascii="Times New Roman" w:cs="Times New Roman" w:eastAsia="Times New Roman" w:hAnsi="Times New Roman"/>
                     </w:rPr>
-                    <w:t xml:space="default"/>
+                    <w:t xml:space="preserve"/>
                   </w:r>
                 </w:p>
               </w:tc>
@@ -4839,7 +4820,7 @@
               </w:tc>
               <w:tc>
                 <w:tcPr>
-                  <w:tcW w:type="dxa" w:w="3000"/>
+                  <w:tcW w:type="dxa" w:w="9000"/>
                   <w:tcMar>
                     <w:top w:type="dxa" w:w="50"/>
                     <w:left w:type="dxa" w:w="50"/>
@@ -4857,7 +4838,7 @@
                       <w:szCs w:val="20"/>
                       <w:rFonts w:ascii="Times New Roman" w:cs="Times New Roman" w:eastAsia="Times New Roman" w:hAnsi="Times New Roman"/>
                     </w:rPr>
-                    <w:t xml:space="default"/>
+                    <w:t xml:space="preserve"/>
                   </w:r>
                 </w:p>
               </w:tc>
@@ -4940,7 +4921,7 @@
               </w:tc>
               <w:tc>
                 <w:tcPr>
-                  <w:tcW w:type="dxa" w:w="3000"/>
+                  <w:tcW w:type="dxa" w:w="9000"/>
                   <w:tcMar>
                     <w:top w:type="dxa" w:w="50"/>
                     <w:left w:type="dxa" w:w="50"/>
@@ -4958,7 +4939,7 @@
                       <w:szCs w:val="20"/>
                       <w:rFonts w:ascii="Times New Roman" w:cs="Times New Roman" w:eastAsia="Times New Roman" w:hAnsi="Times New Roman"/>
                     </w:rPr>
-                    <w:t xml:space="default"/>
+                    <w:t xml:space="preserve"/>
                   </w:r>
                 </w:p>
               </w:tc>
@@ -5041,7 +5022,7 @@
               </w:tc>
               <w:tc>
                 <w:tcPr>
-                  <w:tcW w:type="dxa" w:w="3000"/>
+                  <w:tcW w:type="dxa" w:w="9000"/>
                   <w:tcMar>
                     <w:top w:type="dxa" w:w="50"/>
                     <w:left w:type="dxa" w:w="50"/>
@@ -5059,7 +5040,7 @@
                       <w:szCs w:val="20"/>
                       <w:rFonts w:ascii="Times New Roman" w:cs="Times New Roman" w:eastAsia="Times New Roman" w:hAnsi="Times New Roman"/>
                     </w:rPr>
-                    <w:t xml:space="default"/>
+                    <w:t xml:space="preserve"/>
                   </w:r>
                 </w:p>
               </w:tc>
@@ -5142,7 +5123,7 @@
               </w:tc>
               <w:tc>
                 <w:tcPr>
-                  <w:tcW w:type="dxa" w:w="3000"/>
+                  <w:tcW w:type="dxa" w:w="9000"/>
                   <w:tcMar>
                     <w:top w:type="dxa" w:w="50"/>
                     <w:left w:type="dxa" w:w="50"/>
@@ -5160,7 +5141,7 @@
                       <w:szCs w:val="20"/>
                       <w:rFonts w:ascii="Times New Roman" w:cs="Times New Roman" w:eastAsia="Times New Roman" w:hAnsi="Times New Roman"/>
                     </w:rPr>
-                    <w:t xml:space="default"/>
+                    <w:t xml:space="preserve"/>
                   </w:r>
                 </w:p>
               </w:tc>
@@ -5243,7 +5224,7 @@
               </w:tc>
               <w:tc>
                 <w:tcPr>
-                  <w:tcW w:type="dxa" w:w="3000"/>
+                  <w:tcW w:type="dxa" w:w="9000"/>
                   <w:tcMar>
                     <w:top w:type="dxa" w:w="50"/>
                     <w:left w:type="dxa" w:w="50"/>
@@ -5261,7 +5242,7 @@
                       <w:szCs w:val="20"/>
                       <w:rFonts w:ascii="Times New Roman" w:cs="Times New Roman" w:eastAsia="Times New Roman" w:hAnsi="Times New Roman"/>
                     </w:rPr>
-                    <w:t xml:space="default"/>
+                    <w:t xml:space="preserve"/>
                   </w:r>
                 </w:p>
               </w:tc>
@@ -5344,7 +5325,7 @@
               </w:tc>
               <w:tc>
                 <w:tcPr>
-                  <w:tcW w:type="dxa" w:w="3000"/>
+                  <w:tcW w:type="dxa" w:w="9000"/>
                   <w:tcMar>
                     <w:top w:type="dxa" w:w="50"/>
                     <w:left w:type="dxa" w:w="50"/>
@@ -5362,7 +5343,7 @@
                       <w:szCs w:val="20"/>
                       <w:rFonts w:ascii="Times New Roman" w:cs="Times New Roman" w:eastAsia="Times New Roman" w:hAnsi="Times New Roman"/>
                     </w:rPr>
-                    <w:t xml:space="default"/>
+                    <w:t xml:space="preserve"/>
                   </w:r>
                 </w:p>
               </w:tc>
@@ -5445,7 +5426,7 @@
               </w:tc>
               <w:tc>
                 <w:tcPr>
-                  <w:tcW w:type="dxa" w:w="3000"/>
+                  <w:tcW w:type="dxa" w:w="9000"/>
                   <w:tcMar>
                     <w:top w:type="dxa" w:w="50"/>
                     <w:left w:type="dxa" w:w="50"/>
@@ -5463,7 +5444,7 @@
                       <w:szCs w:val="20"/>
                       <w:rFonts w:ascii="Times New Roman" w:cs="Times New Roman" w:eastAsia="Times New Roman" w:hAnsi="Times New Roman"/>
                     </w:rPr>
-                    <w:t xml:space="default"/>
+                    <w:t xml:space="preserve"/>
                   </w:r>
                 </w:p>
               </w:tc>
@@ -5546,7 +5527,7 @@
               </w:tc>
               <w:tc>
                 <w:tcPr>
-                  <w:tcW w:type="dxa" w:w="3000"/>
+                  <w:tcW w:type="dxa" w:w="9000"/>
                   <w:tcMar>
                     <w:top w:type="dxa" w:w="50"/>
                     <w:left w:type="dxa" w:w="50"/>
@@ -5564,7 +5545,7 @@
                       <w:szCs w:val="20"/>
                       <w:rFonts w:ascii="Times New Roman" w:cs="Times New Roman" w:eastAsia="Times New Roman" w:hAnsi="Times New Roman"/>
                     </w:rPr>
-                    <w:t xml:space="default"/>
+                    <w:t xml:space="preserve"/>
                   </w:r>
                 </w:p>
               </w:tc>
@@ -5647,7 +5628,7 @@
               </w:tc>
               <w:tc>
                 <w:tcPr>
-                  <w:tcW w:type="dxa" w:w="3000"/>
+                  <w:tcW w:type="dxa" w:w="9000"/>
                   <w:tcMar>
                     <w:top w:type="dxa" w:w="50"/>
                     <w:left w:type="dxa" w:w="50"/>
@@ -5665,7 +5646,7 @@
                       <w:szCs w:val="20"/>
                       <w:rFonts w:ascii="Times New Roman" w:cs="Times New Roman" w:eastAsia="Times New Roman" w:hAnsi="Times New Roman"/>
                     </w:rPr>
-                    <w:t xml:space="default"/>
+                    <w:t xml:space="preserve"/>
                   </w:r>
                 </w:p>
               </w:tc>
@@ -5748,7 +5729,7 @@
               </w:tc>
               <w:tc>
                 <w:tcPr>
-                  <w:tcW w:type="dxa" w:w="3000"/>
+                  <w:tcW w:type="dxa" w:w="9000"/>
                   <w:tcMar>
                     <w:top w:type="dxa" w:w="50"/>
                     <w:left w:type="dxa" w:w="50"/>
@@ -5766,7 +5747,7 @@
                       <w:szCs w:val="20"/>
                       <w:rFonts w:ascii="Times New Roman" w:cs="Times New Roman" w:eastAsia="Times New Roman" w:hAnsi="Times New Roman"/>
                     </w:rPr>
-                    <w:t xml:space="default"/>
+                    <w:t xml:space="preserve"/>
                   </w:r>
                 </w:p>
               </w:tc>
@@ -5849,7 +5830,7 @@
               </w:tc>
               <w:tc>
                 <w:tcPr>
-                  <w:tcW w:type="dxa" w:w="3000"/>
+                  <w:tcW w:type="dxa" w:w="9000"/>
                   <w:tcMar>
                     <w:top w:type="dxa" w:w="50"/>
                     <w:left w:type="dxa" w:w="50"/>
@@ -5867,7 +5848,7 @@
                       <w:szCs w:val="20"/>
                       <w:rFonts w:ascii="Times New Roman" w:cs="Times New Roman" w:eastAsia="Times New Roman" w:hAnsi="Times New Roman"/>
                     </w:rPr>
-                    <w:t xml:space="default"/>
+                    <w:t xml:space="preserve"/>
                   </w:r>
                 </w:p>
               </w:tc>
@@ -5950,7 +5931,7 @@
               </w:tc>
               <w:tc>
                 <w:tcPr>
-                  <w:tcW w:type="dxa" w:w="3000"/>
+                  <w:tcW w:type="dxa" w:w="9000"/>
                   <w:tcMar>
                     <w:top w:type="dxa" w:w="50"/>
                     <w:left w:type="dxa" w:w="50"/>
@@ -5968,7 +5949,7 @@
                       <w:szCs w:val="20"/>
                       <w:rFonts w:ascii="Times New Roman" w:cs="Times New Roman" w:eastAsia="Times New Roman" w:hAnsi="Times New Roman"/>
                     </w:rPr>
-                    <w:t xml:space="default"/>
+                    <w:t xml:space="preserve"/>
                   </w:r>
                 </w:p>
               </w:tc>
@@ -6051,7 +6032,7 @@
               </w:tc>
               <w:tc>
                 <w:tcPr>
-                  <w:tcW w:type="dxa" w:w="3000"/>
+                  <w:tcW w:type="dxa" w:w="9000"/>
                   <w:tcMar>
                     <w:top w:type="dxa" w:w="50"/>
                     <w:left w:type="dxa" w:w="50"/>
@@ -6069,7 +6050,7 @@
                       <w:szCs w:val="20"/>
                       <w:rFonts w:ascii="Times New Roman" w:cs="Times New Roman" w:eastAsia="Times New Roman" w:hAnsi="Times New Roman"/>
                     </w:rPr>
-                    <w:t xml:space="default"/>
+                    <w:t xml:space="preserve"/>
                   </w:r>
                 </w:p>
               </w:tc>
@@ -6152,7 +6133,7 @@
               </w:tc>
               <w:tc>
                 <w:tcPr>
-                  <w:tcW w:type="dxa" w:w="3000"/>
+                  <w:tcW w:type="dxa" w:w="9000"/>
                   <w:tcMar>
                     <w:top w:type="dxa" w:w="50"/>
                     <w:left w:type="dxa" w:w="50"/>
@@ -6170,7 +6151,7 @@
                       <w:szCs w:val="20"/>
                       <w:rFonts w:ascii="Times New Roman" w:cs="Times New Roman" w:eastAsia="Times New Roman" w:hAnsi="Times New Roman"/>
                     </w:rPr>
-                    <w:t xml:space="default"/>
+                    <w:t xml:space="preserve"/>
                   </w:r>
                 </w:p>
               </w:tc>
@@ -6253,7 +6234,7 @@
               </w:tc>
               <w:tc>
                 <w:tcPr>
-                  <w:tcW w:type="dxa" w:w="3000"/>
+                  <w:tcW w:type="dxa" w:w="9000"/>
                   <w:tcMar>
                     <w:top w:type="dxa" w:w="50"/>
                     <w:left w:type="dxa" w:w="50"/>
@@ -6271,7 +6252,7 @@
                       <w:szCs w:val="20"/>
                       <w:rFonts w:ascii="Times New Roman" w:cs="Times New Roman" w:eastAsia="Times New Roman" w:hAnsi="Times New Roman"/>
                     </w:rPr>
-                    <w:t xml:space="default"/>
+                    <w:t xml:space="preserve"/>
                   </w:r>
                 </w:p>
               </w:tc>
@@ -6354,7 +6335,7 @@
               </w:tc>
               <w:tc>
                 <w:tcPr>
-                  <w:tcW w:type="dxa" w:w="3000"/>
+                  <w:tcW w:type="dxa" w:w="9000"/>
                   <w:tcMar>
                     <w:top w:type="dxa" w:w="50"/>
                     <w:left w:type="dxa" w:w="50"/>
@@ -6372,7 +6353,7 @@
                       <w:szCs w:val="20"/>
                       <w:rFonts w:ascii="Times New Roman" w:cs="Times New Roman" w:eastAsia="Times New Roman" w:hAnsi="Times New Roman"/>
                     </w:rPr>
-                    <w:t xml:space="default"/>
+                    <w:t xml:space="preserve"/>
                   </w:r>
                 </w:p>
               </w:tc>
@@ -6455,7 +6436,7 @@
               </w:tc>
               <w:tc>
                 <w:tcPr>
-                  <w:tcW w:type="dxa" w:w="3000"/>
+                  <w:tcW w:type="dxa" w:w="9000"/>
                   <w:tcMar>
                     <w:top w:type="dxa" w:w="50"/>
                     <w:left w:type="dxa" w:w="50"/>
@@ -6473,7 +6454,7 @@
                       <w:szCs w:val="20"/>
                       <w:rFonts w:ascii="Times New Roman" w:cs="Times New Roman" w:eastAsia="Times New Roman" w:hAnsi="Times New Roman"/>
                     </w:rPr>
-                    <w:t xml:space="default"/>
+                    <w:t xml:space="preserve"/>
                   </w:r>
                 </w:p>
               </w:tc>
@@ -6556,7 +6537,7 @@
               </w:tc>
               <w:tc>
                 <w:tcPr>
-                  <w:tcW w:type="dxa" w:w="3000"/>
+                  <w:tcW w:type="dxa" w:w="9000"/>
                   <w:tcMar>
                     <w:top w:type="dxa" w:w="50"/>
                     <w:left w:type="dxa" w:w="50"/>
@@ -6574,7 +6555,7 @@
                       <w:szCs w:val="20"/>
                       <w:rFonts w:ascii="Times New Roman" w:cs="Times New Roman" w:eastAsia="Times New Roman" w:hAnsi="Times New Roman"/>
                     </w:rPr>
-                    <w:t xml:space="default"/>
+                    <w:t xml:space="preserve"/>
                   </w:r>
                 </w:p>
               </w:tc>
@@ -6657,7 +6638,7 @@
               </w:tc>
               <w:tc>
                 <w:tcPr>
-                  <w:tcW w:type="dxa" w:w="3000"/>
+                  <w:tcW w:type="dxa" w:w="9000"/>
                   <w:tcMar>
                     <w:top w:type="dxa" w:w="50"/>
                     <w:left w:type="dxa" w:w="50"/>
@@ -6675,7 +6656,7 @@
                       <w:szCs w:val="20"/>
                       <w:rFonts w:ascii="Times New Roman" w:cs="Times New Roman" w:eastAsia="Times New Roman" w:hAnsi="Times New Roman"/>
                     </w:rPr>
-                    <w:t xml:space="default"/>
+                    <w:t xml:space="preserve"/>
                   </w:r>
                 </w:p>
               </w:tc>
@@ -6758,7 +6739,7 @@
               </w:tc>
               <w:tc>
                 <w:tcPr>
-                  <w:tcW w:type="dxa" w:w="3000"/>
+                  <w:tcW w:type="dxa" w:w="9000"/>
                   <w:tcMar>
                     <w:top w:type="dxa" w:w="50"/>
                     <w:left w:type="dxa" w:w="50"/>
@@ -6776,7 +6757,7 @@
                       <w:szCs w:val="20"/>
                       <w:rFonts w:ascii="Times New Roman" w:cs="Times New Roman" w:eastAsia="Times New Roman" w:hAnsi="Times New Roman"/>
                     </w:rPr>
-                    <w:t xml:space="default"/>
+                    <w:t xml:space="preserve"/>
                   </w:r>
                 </w:p>
               </w:tc>
@@ -6872,6 +6853,7 @@
                     <w:bottom w:type="dxa" w:w="0"/>
                     <w:right w:type="dxa" w:w="50"/>
                   </w:tcMar>
+                  <w:vAlign w:val="center"/>
                 </w:tcPr>
                 <w:p>
                   <w:pPr>
@@ -6891,14 +6873,9 @@
               </w:tc>
               <w:tc>
                 <w:tcPr>
-                  <w:tcW w:type="dxa" w:w="3000"/>
+                  <w:tcW w:type="dxa" w:w="50000"/>
                   <w:vMerge w:val="restart"/>
-                  <w:tcMar>
-                    <w:top w:type="dxa" w:w="100"/>
-                    <w:left w:type="dxa" w:w="50"/>
-                    <w:bottom w:type="dxa" w:w="0"/>
-                    <w:right w:type="dxa" w:w="50"/>
-                  </w:tcMar>
+                  <w:vAlign w:val="center"/>
                 </w:tcPr>
                 <w:p>
                   <w:pPr>
@@ -6919,12 +6896,7 @@
               <w:tc>
                 <w:tcPr>
                   <w:vMerge w:val="restart"/>
-                  <w:tcMar>
-                    <w:top w:type="dxa" w:w="100"/>
-                    <w:left w:type="dxa" w:w="50"/>
-                    <w:bottom w:type="dxa" w:w="0"/>
-                    <w:right w:type="dxa" w:w="50"/>
-                  </w:tcMar>
+                  <w:vAlign w:val="center"/>
                 </w:tcPr>
                 <w:p>
                   <w:pPr>
@@ -6945,6 +6917,7 @@
               <w:tc>
                 <w:tcPr>
                   <w:gridSpan w:val="2"/>
+                  <w:vAlign w:val="center"/>
                 </w:tcPr>
                 <w:p>
                   <w:pPr>
@@ -6965,12 +6938,7 @@
               <w:tc>
                 <w:tcPr>
                   <w:vMerge w:val="restart"/>
-                  <w:tcMar>
-                    <w:top w:type="dxa" w:w="100"/>
-                    <w:left w:type="dxa" w:w="50"/>
-                    <w:bottom w:type="dxa" w:w="0"/>
-                    <w:right w:type="dxa" w:w="50"/>
-                  </w:tcMar>
+                  <w:vAlign w:val="center"/>
                 </w:tcPr>
                 <w:p>
                   <w:pPr>
@@ -6990,6 +6958,9 @@
               </w:tc>
             </w:tr>
             <w:tr>
+              <w:trPr>
+                <w:tblHeader/>
+              </w:trPr>
               <w:tc>
                 <w:tcPr>
                   <w:vMerge w:val="continue"/>
@@ -7083,7 +7054,7 @@
               </w:tc>
               <w:tc>
                 <w:tcPr>
-                  <w:tcW w:type="dxa" w:w="3000"/>
+                  <w:tcW w:type="dxa" w:w="9000"/>
                   <w:tcMar>
                     <w:top w:type="dxa" w:w="50"/>
                     <w:left w:type="dxa" w:w="50"/>
@@ -7101,7 +7072,7 @@
                       <w:szCs w:val="20"/>
                       <w:rFonts w:ascii="Times New Roman" w:cs="Times New Roman" w:eastAsia="Times New Roman" w:hAnsi="Times New Roman"/>
                     </w:rPr>
-                    <w:t xml:space="default"/>
+                    <w:t xml:space="preserve"/>
                   </w:r>
                 </w:p>
               </w:tc>
@@ -7184,7 +7155,7 @@
               </w:tc>
               <w:tc>
                 <w:tcPr>
-                  <w:tcW w:type="dxa" w:w="3000"/>
+                  <w:tcW w:type="dxa" w:w="9000"/>
                   <w:tcMar>
                     <w:top w:type="dxa" w:w="50"/>
                     <w:left w:type="dxa" w:w="50"/>
@@ -7202,7 +7173,7 @@
                       <w:szCs w:val="20"/>
                       <w:rFonts w:ascii="Times New Roman" w:cs="Times New Roman" w:eastAsia="Times New Roman" w:hAnsi="Times New Roman"/>
                     </w:rPr>
-                    <w:t xml:space="default"/>
+                    <w:t xml:space="preserve"/>
                   </w:r>
                 </w:p>
               </w:tc>
@@ -7285,7 +7256,7 @@
               </w:tc>
               <w:tc>
                 <w:tcPr>
-                  <w:tcW w:type="dxa" w:w="3000"/>
+                  <w:tcW w:type="dxa" w:w="9000"/>
                   <w:tcMar>
                     <w:top w:type="dxa" w:w="50"/>
                     <w:left w:type="dxa" w:w="50"/>
@@ -7303,7 +7274,7 @@
                       <w:szCs w:val="20"/>
                       <w:rFonts w:ascii="Times New Roman" w:cs="Times New Roman" w:eastAsia="Times New Roman" w:hAnsi="Times New Roman"/>
                     </w:rPr>
-                    <w:t xml:space="default"/>
+                    <w:t xml:space="preserve"/>
                   </w:r>
                 </w:p>
               </w:tc>
@@ -7386,7 +7357,7 @@
               </w:tc>
               <w:tc>
                 <w:tcPr>
-                  <w:tcW w:type="dxa" w:w="3000"/>
+                  <w:tcW w:type="dxa" w:w="9000"/>
                   <w:tcMar>
                     <w:top w:type="dxa" w:w="50"/>
                     <w:left w:type="dxa" w:w="50"/>
@@ -7404,7 +7375,7 @@
                       <w:szCs w:val="20"/>
                       <w:rFonts w:ascii="Times New Roman" w:cs="Times New Roman" w:eastAsia="Times New Roman" w:hAnsi="Times New Roman"/>
                     </w:rPr>
-                    <w:t xml:space="default"/>
+                    <w:t xml:space="preserve"/>
                   </w:r>
                 </w:p>
               </w:tc>
@@ -7487,7 +7458,7 @@
               </w:tc>
               <w:tc>
                 <w:tcPr>
-                  <w:tcW w:type="dxa" w:w="3000"/>
+                  <w:tcW w:type="dxa" w:w="9000"/>
                   <w:tcMar>
                     <w:top w:type="dxa" w:w="50"/>
                     <w:left w:type="dxa" w:w="50"/>
@@ -7505,7 +7476,7 @@
                       <w:szCs w:val="20"/>
                       <w:rFonts w:ascii="Times New Roman" w:cs="Times New Roman" w:eastAsia="Times New Roman" w:hAnsi="Times New Roman"/>
                     </w:rPr>
-                    <w:t xml:space="default"/>
+                    <w:t xml:space="preserve"/>
                   </w:r>
                 </w:p>
               </w:tc>
@@ -7588,7 +7559,7 @@
               </w:tc>
               <w:tc>
                 <w:tcPr>
-                  <w:tcW w:type="dxa" w:w="3000"/>
+                  <w:tcW w:type="dxa" w:w="9000"/>
                   <w:tcMar>
                     <w:top w:type="dxa" w:w="50"/>
                     <w:left w:type="dxa" w:w="50"/>
@@ -7606,7 +7577,7 @@
                       <w:szCs w:val="20"/>
                       <w:rFonts w:ascii="Times New Roman" w:cs="Times New Roman" w:eastAsia="Times New Roman" w:hAnsi="Times New Roman"/>
                     </w:rPr>
-                    <w:t xml:space="default"/>
+                    <w:t xml:space="preserve"/>
                   </w:r>
                 </w:p>
               </w:tc>
@@ -7673,6 +7644,225 @@
             </w:tr>
           </w:tbl>
           <w:p/>
+        </w:tc>
+      </w:tr>
+    </w:tbl>
+    <w:p>
+      <w:pPr>
+        <w:spacing w:after="100"/>
+      </w:pPr>
+      <w:r>
+        <w:br/>
+        <w:t xml:space="preserve"/>
+      </w:r>
+    </w:p>
+    <w:tbl>
+      <w:tblPr>
+        <w:tblW w:type="pct" w:w="100%"/>
+        <w:tblBorders>
+          <w:top w:color="FFFFFF" w:sz="0"/>
+          <w:left w:color="FFFFFF" w:sz="0"/>
+          <w:bottom w:color="FFFFFF" w:sz="0"/>
+          <w:right w:color="FFFFFF" w:sz="0"/>
+          <w:insideH w:color="FFFFFF" w:sz="0"/>
+          <w:insideV w:color="FFFFFF" w:sz="0"/>
+        </w:tblBorders>
+      </w:tblPr>
+      <w:tblGrid>
+        <w:gridCol w:w="100"/>
+        <w:gridCol w:w="100"/>
+      </w:tblGrid>
+      <w:tr>
+        <w:tc>
+          <w:tcPr>
+            <w:tcBorders>
+              <w:top w:sz="0"/>
+              <w:left w:sz="0"/>
+              <w:bottom w:sz="0"/>
+              <w:right w:sz="0"/>
+            </w:tcBorders>
+          </w:tcPr>
+          <w:p>
+            <w:pPr>
+              <w:spacing w:line="300"/>
+              <w:jc w:val="left"/>
+            </w:pPr>
+            <w:r>
+              <w:rPr>
+                <w:sz w:val="24"/>
+                <w:szCs w:val="24"/>
+                <w:rFonts w:ascii="Times New Roman" w:cs="Times New Roman" w:eastAsia="Times New Roman" w:hAnsi="Times New Roman"/>
+              </w:rPr>
+              <w:t xml:space="preserve">Tổng số tín chỉ tích luỹ: </w:t>
+            </w:r>
+            <w:r>
+              <w:rPr>
+                <w:sz w:val="24"/>
+                <w:szCs w:val="24"/>
+                <w:rFonts w:ascii="Times New Roman" w:cs="Times New Roman" w:eastAsia="Times New Roman" w:hAnsi="Times New Roman"/>
+              </w:rPr>
+              <w:t xml:space="preserve">0</w:t>
+            </w:r>
+            <w:r>
+              <w:rPr>
+                <w:sz w:val="24"/>
+                <w:szCs w:val="24"/>
+                <w:rFonts w:ascii="Times New Roman" w:cs="Times New Roman" w:eastAsia="Times New Roman" w:hAnsi="Times New Roman"/>
+              </w:rPr>
+              <w:br/>
+              <w:t xml:space="preserve">Điểm TB tích luỹ toàn khoá (hệ 4): </w:t>
+            </w:r>
+            <w:r>
+              <w:rPr>
+                <w:sz w:val="24"/>
+                <w:szCs w:val="24"/>
+                <w:rFonts w:ascii="Times New Roman" w:cs="Times New Roman" w:eastAsia="Times New Roman" w:hAnsi="Times New Roman"/>
+              </w:rPr>
+              <w:t xml:space="preserve">0</w:t>
+            </w:r>
+            <w:r>
+              <w:rPr>
+                <w:sz w:val="24"/>
+                <w:szCs w:val="24"/>
+                <w:rFonts w:ascii="Times New Roman" w:cs="Times New Roman" w:eastAsia="Times New Roman" w:hAnsi="Times New Roman"/>
+              </w:rPr>
+              <w:br/>
+              <w:t xml:space="preserve">Điểm TB tích luỹ toàn khoá (hệ 10): </w:t>
+            </w:r>
+            <w:r>
+              <w:rPr>
+                <w:sz w:val="24"/>
+                <w:szCs w:val="24"/>
+                <w:rFonts w:ascii="Times New Roman" w:cs="Times New Roman" w:eastAsia="Times New Roman" w:hAnsi="Times New Roman"/>
+              </w:rPr>
+              <w:t xml:space="preserve">fvv</w:t>
+            </w:r>
+            <w:r>
+              <w:rPr>
+                <w:sz w:val="24"/>
+                <w:szCs w:val="24"/>
+                <w:rFonts w:ascii="Times New Roman" w:cs="Times New Roman" w:eastAsia="Times New Roman" w:hAnsi="Times New Roman"/>
+              </w:rPr>
+              <w:br/>
+              <w:t xml:space="preserve">Xếp loại tốt nghiệp: </w:t>
+            </w:r>
+            <w:r>
+              <w:rPr>
+                <w:sz w:val="24"/>
+                <w:szCs w:val="24"/>
+                <w:rFonts w:ascii="Times New Roman" w:cs="Times New Roman" w:eastAsia="Times New Roman" w:hAnsi="Times New Roman"/>
+              </w:rPr>
+              <w:t xml:space="preserve">fvv</w:t>
+            </w:r>
+          </w:p>
+        </w:tc>
+        <w:tc>
+          <w:tcPr>
+            <w:tcBorders>
+              <w:top w:sz="0"/>
+              <w:left w:sz="0"/>
+              <w:bottom w:sz="0"/>
+              <w:right w:sz="0"/>
+            </w:tcBorders>
+          </w:tcPr>
+          <w:p>
+            <w:pPr>
+              <w:spacing w:line="300"/>
+              <w:jc w:val="left"/>
+            </w:pPr>
+            <w:r>
+              <w:rPr>
+                <w:sz w:val="24"/>
+                <w:szCs w:val="24"/>
+                <w:rFonts w:ascii="Times New Roman" w:cs="Times New Roman" w:eastAsia="Times New Roman" w:hAnsi="Times New Roman"/>
+              </w:rPr>
+              <w:t xml:space="preserve">Giáo dục thể chất: </w:t>
+            </w:r>
+            <w:r>
+              <w:rPr>
+                <w:sz w:val="24"/>
+                <w:szCs w:val="24"/>
+                <w:rFonts w:ascii="Times New Roman" w:cs="Times New Roman" w:eastAsia="Times New Roman" w:hAnsi="Times New Roman"/>
+              </w:rPr>
+              <w:t xml:space="preserve">7/5/2004</w:t>
+            </w:r>
+            <w:r>
+              <w:rPr>
+                <w:sz w:val="24"/>
+                <w:szCs w:val="24"/>
+                <w:rFonts w:ascii="Times New Roman" w:cs="Times New Roman" w:eastAsia="Times New Roman" w:hAnsi="Times New Roman"/>
+              </w:rPr>
+              <w:br/>
+              <w:t xml:space="preserve">Giáo dục Quốc phòng và an ninh:</w:t>
+            </w:r>
+            <w:r>
+              <w:rPr>
+                <w:sz w:val="24"/>
+                <w:szCs w:val="24"/>
+                <w:rFonts w:ascii="Times New Roman" w:cs="Times New Roman" w:eastAsia="Times New Roman" w:hAnsi="Times New Roman"/>
+              </w:rPr>
+              <w:t xml:space="preserve">Nam</w:t>
+            </w:r>
+            <w:r>
+              <w:rPr>
+                <w:sz w:val="24"/>
+                <w:szCs w:val="24"/>
+                <w:rFonts w:ascii="Times New Roman" w:cs="Times New Roman" w:eastAsia="Times New Roman" w:hAnsi="Times New Roman"/>
+              </w:rPr>
+              <w:br/>
+              <w:t xml:space="preserve">Chuẩn đầu ra Tiếng anh: </w:t>
+            </w:r>
+            <w:r>
+              <w:rPr>
+                <w:sz w:val="24"/>
+                <w:szCs w:val="24"/>
+                <w:rFonts w:ascii="Times New Roman" w:cs="Times New Roman" w:eastAsia="Times New Roman" w:hAnsi="Times New Roman"/>
+              </w:rPr>
+              <w:t xml:space="preserve">asdc</w:t>
+            </w:r>
+          </w:p>
+          <w:p>
+            <w:pPr>
+              <w:spacing w:after="50"/>
+              <w:jc w:val="right"/>
+            </w:pPr>
+            <w:r>
+              <w:rPr>
+                <w:i/>
+                <w:iCs/>
+                <w:sz w:val="26"/>
+                <w:szCs w:val="26"/>
+              </w:rPr>
+              <w:br/>
+              <w:t xml:space="preserve">Hà Nội, ngày      tháng   năm 202</w:t>
+            </w:r>
+          </w:p>
+          <w:p>
+            <w:pPr>
+              <w:ind w:right="720"/>
+              <w:jc w:val="right"/>
+            </w:pPr>
+            <w:r>
+              <w:rPr>
+                <w:b/>
+                <w:bCs/>
+                <w:sz w:val="26"/>
+                <w:szCs w:val="26"/>
+              </w:rPr>
+              <w:br/>
+              <w:t xml:space="preserve">KT. GIÁM ĐỐC</w:t>
+            </w:r>
+            <w:r>
+              <w:rPr>
+                <w:b/>
+                <w:bCs/>
+                <w:sz w:val="26"/>
+                <w:szCs w:val="26"/>
+              </w:rPr>
+              <w:br/>
+              <w:t xml:space="preserve">PHÓ GIÁM ĐỐC</w:t>
+            </w:r>
+          </w:p>
         </w:tc>
       </w:tr>
     </w:tbl>

</xml_diff>